<commit_message>
FIX: remade structure of the presentation
</commit_message>
<xml_diff>
--- a/Diplom/Presentation/speech.docx
+++ b/Diplom/Presentation/speech.docx
@@ -25,29 +25,841 @@
           <w:szCs w:val="28"/>
           <w:lang w:val="ru-RU"/>
         </w:rPr>
-        <w:t>-</w:t>
-      </w:r>
-      <w:r>
-        <w:rPr>
-          <w:b/>
-          <w:bCs/>
-          <w:iCs/>
-          <w:sz w:val="36"/>
-          <w:szCs w:val="28"/>
+        <w:t>Слайд 1</w:t>
+      </w:r>
+    </w:p>
+    <w:p>
+      <w:pPr>
+        <w:rPr>
+          <w:lang w:val="ru-RU"/>
+        </w:rPr>
+      </w:pPr>
+      <w:r>
+        <w:rPr>
+          <w:lang w:val="ru-RU"/>
+        </w:rPr>
+        <w:t>Добрый день уважаемая комиссия, сегодня я представлю вам свой дипломный проект.</w:t>
+      </w:r>
+    </w:p>
+    <w:p>
+      <w:pPr>
+        <w:pStyle w:val="a3"/>
+        <w:ind w:left="-1701" w:right="-850"/>
+        <w:jc w:val="center"/>
+        <w:rPr>
+          <w:b/>
+          <w:bCs/>
+          <w:iCs/>
+          <w:sz w:val="36"/>
+          <w:szCs w:val="28"/>
+          <w:lang w:val="ru-RU"/>
+        </w:rPr>
+      </w:pPr>
+      <w:r>
+        <w:rPr>
+          <w:b/>
+          <w:bCs/>
+          <w:iCs/>
+          <w:sz w:val="36"/>
+          <w:szCs w:val="28"/>
+          <w:lang w:val="ru-RU"/>
+        </w:rPr>
+        <w:t>Слайд 2</w:t>
+      </w:r>
+    </w:p>
+    <w:p>
+      <w:pPr>
+        <w:rPr>
+          <w:lang w:val="ru-RU"/>
+        </w:rPr>
+      </w:pPr>
+      <w:r>
+        <w:rPr>
+          <w:lang w:val="ru-RU"/>
+        </w:rPr>
+        <w:t xml:space="preserve">Основные задачи, поставленные в работе, состояли в изучении разнообразных методов создания моделей и анимаций, преимущественно в программе Blender, для дальнейшего их использования в проектах на движке Unreal Engine. </w:t>
+      </w:r>
+    </w:p>
+    <w:p>
+      <w:pPr>
+        <w:rPr>
+          <w:lang w:val="ru-RU"/>
+        </w:rPr>
+      </w:pPr>
+      <w:r>
+        <w:rPr>
+          <w:lang w:val="ru-RU"/>
+        </w:rPr>
+        <w:t>В рамках практической части разрабатывался прототип боевой системы на Unreal Engine, включающий в себя все базовые действия перемещения, атак и защиты, дополнительные подсистемы и различные визуальные элементы.</w:t>
+      </w:r>
+    </w:p>
+    <w:p>
+      <w:pPr>
+        <w:jc w:val="center"/>
+        <w:rPr>
+          <w:b/>
+          <w:bCs/>
+          <w:iCs/>
+          <w:sz w:val="36"/>
+          <w:szCs w:val="28"/>
+          <w:lang w:val="ru-RU"/>
+        </w:rPr>
+      </w:pPr>
+      <w:r>
+        <w:rPr>
+          <w:b/>
+          <w:bCs/>
+          <w:iCs/>
+          <w:sz w:val="36"/>
+          <w:szCs w:val="28"/>
+          <w:lang w:val="ru-RU"/>
+        </w:rPr>
+        <w:t>Слайд 3</w:t>
+      </w:r>
+    </w:p>
+    <w:p>
+      <w:pPr>
+        <w:rPr>
+          <w:lang w:val="ru-RU"/>
+        </w:rPr>
+      </w:pPr>
+      <w:r>
+        <w:rPr>
           <w:lang w:val="en-US"/>
         </w:rPr>
-        <w:t xml:space="preserve"> TBA </w:t>
-      </w:r>
-      <w:r>
-        <w:rPr>
-          <w:b/>
-          <w:bCs/>
-          <w:iCs/>
-          <w:sz w:val="36"/>
-          <w:szCs w:val="28"/>
-          <w:lang w:val="ru-RU"/>
-        </w:rPr>
-        <w:t>-</w:t>
+        <w:t>GameDev</w:t>
+      </w:r>
+      <w:r>
+        <w:rPr>
+          <w:lang w:val="ru-RU"/>
+        </w:rPr>
+        <w:t xml:space="preserve"> (разработка видеоигр) привлекает в последнее время все больше людей. Особенно это связано с тем, что государство и частные компании в России стали выступать с инициативами по поддержанию отечественных разработчиков видеоигр. Это и известные ИРИ (институт развития интернета), и компания </w:t>
+      </w:r>
+      <w:r>
+        <w:rPr>
+          <w:lang w:val="en-US"/>
+        </w:rPr>
+        <w:t>VK</w:t>
+      </w:r>
+      <w:r>
+        <w:rPr>
+          <w:lang w:val="ru-RU"/>
+        </w:rPr>
+        <w:t xml:space="preserve">, готовые вкладываться в конкурентноспособные продукты. </w:t>
+      </w:r>
+    </w:p>
+    <w:p>
+      <w:pPr>
+        <w:rPr>
+          <w:lang w:val="ru-RU"/>
+        </w:rPr>
+      </w:pPr>
+      <w:r>
+        <w:rPr>
+          <w:lang w:val="ru-RU"/>
+        </w:rPr>
+        <w:t>Также появляются и независимые от крупных компаний разработчики (так называемые инди-студии), создающие уникальные продукты и привлекающие к себе начинающих разработчиков и энтузиастов для работы над их проектами.</w:t>
+      </w:r>
+    </w:p>
+    <w:p>
+      <w:pPr>
+        <w:rPr>
+          <w:lang w:val="ru-RU"/>
+        </w:rPr>
+      </w:pPr>
+      <w:r>
+        <w:rPr>
+          <w:lang w:val="ru-RU"/>
+        </w:rPr>
+        <w:t>Яркие примеры созданных проектов последних лет представлены на экране.</w:t>
+      </w:r>
+    </w:p>
+    <w:p>
+      <w:pPr>
+        <w:pStyle w:val="a3"/>
+        <w:ind w:left="-1701" w:right="-850"/>
+        <w:jc w:val="center"/>
+        <w:rPr>
+          <w:b/>
+          <w:bCs/>
+          <w:iCs/>
+          <w:sz w:val="36"/>
+          <w:szCs w:val="28"/>
+          <w:lang w:val="ru-RU"/>
+        </w:rPr>
+      </w:pPr>
+      <w:r>
+        <w:rPr>
+          <w:b/>
+          <w:bCs/>
+          <w:iCs/>
+          <w:sz w:val="36"/>
+          <w:szCs w:val="28"/>
+          <w:lang w:val="ru-RU"/>
+        </w:rPr>
+        <w:t>Слайд 4</w:t>
+      </w:r>
+    </w:p>
+    <w:p>
+      <w:pPr>
+        <w:rPr>
+          <w:lang w:val="ru-RU"/>
+        </w:rPr>
+      </w:pPr>
+      <w:r>
+        <w:rPr>
+          <w:lang w:val="ru-RU"/>
+        </w:rPr>
+        <w:t>В рамках основной практической части создавался проект на движке Unreal Engine. Движок позволяет писать код как на C++, так и на собственном блочном языке Blueprint.</w:t>
+      </w:r>
+    </w:p>
+    <w:p>
+      <w:pPr>
+        <w:rPr>
+          <w:lang w:val="ru-RU"/>
+        </w:rPr>
+      </w:pPr>
+      <w:r>
+        <w:rPr>
+          <w:lang w:val="ru-RU"/>
+        </w:rPr>
+        <w:t>В процессе работы были написаны несколько классов на C++: два наследника класса character Unreal Engine’а для персонажей и управляющий класс. Анимации и другие, более мелкие элементы были написаны на Bluepint’ах.</w:t>
+      </w:r>
+    </w:p>
+    <w:p>
+      <w:pPr>
+        <w:rPr>
+          <w:lang w:val="ru-RU"/>
+        </w:rPr>
+      </w:pPr>
+      <w:r>
+        <w:rPr>
+          <w:lang w:val="ru-RU"/>
+        </w:rPr>
+        <w:t>Все основные этапы представлены на слайде.</w:t>
+      </w:r>
+    </w:p>
+    <w:p>
+      <w:pPr>
+        <w:rPr>
+          <w:lang w:val="ru-RU"/>
+        </w:rPr>
+      </w:pPr>
+      <w:r>
+        <w:rPr>
+          <w:lang w:val="ru-RU"/>
+        </w:rPr>
+        <w:t>В процессе работы были решены различные проблемы, связанные с взаимодействием персонажей, правильным отображением анимаций и связки C++ кода и Blutprint’ов. В том числе были решены проблемы с импортом моделей из Blender в UE: инвертация нормалей поверхностей и неприменение материалов.</w:t>
+      </w:r>
+    </w:p>
+    <w:p>
+      <w:pPr>
+        <w:pStyle w:val="a3"/>
+        <w:ind w:left="-1701" w:right="-850"/>
+        <w:jc w:val="center"/>
+        <w:rPr>
+          <w:b/>
+          <w:bCs/>
+          <w:iCs/>
+          <w:sz w:val="36"/>
+          <w:szCs w:val="28"/>
+          <w:lang w:val="ru-RU"/>
+        </w:rPr>
+      </w:pPr>
+      <w:r>
+        <w:rPr>
+          <w:b/>
+          <w:bCs/>
+          <w:iCs/>
+          <w:sz w:val="36"/>
+          <w:szCs w:val="28"/>
+          <w:lang w:val="ru-RU"/>
+        </w:rPr>
+        <w:t>Слайд 5</w:t>
+      </w:r>
+    </w:p>
+    <w:p>
+      <w:pPr>
+        <w:rPr>
+          <w:lang w:val="ru-RU"/>
+        </w:rPr>
+      </w:pPr>
+      <w:r>
+        <w:rPr>
+          <w:lang w:val="ru-RU"/>
+        </w:rPr>
+        <w:lastRenderedPageBreak/>
+        <w:t xml:space="preserve">Среди двух разработанных персонажей, одним полностью управляется человеком через клавиатуру и мышь. Он может свободно перемещается по карте, вращать камерой во всех направлениях и выполнять другие действия. </w:t>
+      </w:r>
+    </w:p>
+    <w:p>
+      <w:pPr>
+        <w:rPr>
+          <w:lang w:val="ru-RU"/>
+        </w:rPr>
+      </w:pPr>
+      <w:r>
+        <w:rPr>
+          <w:lang w:val="ru-RU"/>
+        </w:rPr>
+        <w:t>Другой персонаж, противник, находится под управлением компьютера. Все его действия заранее прописаны, и зависят от действий игрока или же, в некоторых случаях, выбираются случайно.</w:t>
+      </w:r>
+    </w:p>
+    <w:p>
+      <w:pPr>
+        <w:rPr>
+          <w:lang w:val="ru-RU"/>
+        </w:rPr>
+      </w:pPr>
+      <w:r>
+        <w:rPr>
+          <w:lang w:val="ru-RU"/>
+        </w:rPr>
+        <w:t>На рисунке представлены диаграммы состояний для обоих персонажей.</w:t>
+      </w:r>
+    </w:p>
+    <w:p>
+      <w:pPr>
+        <w:pStyle w:val="a3"/>
+        <w:ind w:left="-1701" w:right="-850"/>
+        <w:jc w:val="center"/>
+        <w:rPr>
+          <w:b/>
+          <w:bCs/>
+          <w:iCs/>
+          <w:sz w:val="36"/>
+          <w:szCs w:val="28"/>
+          <w:lang w:val="ru-RU"/>
+        </w:rPr>
+      </w:pPr>
+      <w:r>
+        <w:rPr>
+          <w:b/>
+          <w:bCs/>
+          <w:iCs/>
+          <w:sz w:val="36"/>
+          <w:szCs w:val="28"/>
+          <w:lang w:val="ru-RU"/>
+        </w:rPr>
+        <w:t>Слайд 5</w:t>
+      </w:r>
+    </w:p>
+    <w:p>
+      <w:pPr>
+        <w:rPr>
+          <w:lang w:val="ru-RU"/>
+        </w:rPr>
+      </w:pPr>
+      <w:r>
+        <w:rPr>
+          <w:lang w:val="ru-RU"/>
+        </w:rPr>
+        <w:t xml:space="preserve">Взаимодействие в бою происходит через считывание позиции противника в момент атаки. Но противник получает урон не в каждый момент отображения анимации, а лишь в определенном диапазоне времени. При этом учитывается, куда повернут в этот момент герой (не промахнулся ли он) и на каком он расстоянии. </w:t>
+      </w:r>
+    </w:p>
+    <w:p>
+      <w:pPr>
+        <w:rPr>
+          <w:lang w:val="ru-RU"/>
+        </w:rPr>
+      </w:pPr>
+      <w:r>
+        <w:rPr>
+          <w:lang w:val="ru-RU"/>
+        </w:rPr>
+        <w:t>Если все условия соблюдены, то особая булева переменная становится истиной, что провоцирует в классе противника запуск функции получения урона с отображением соответствующей анимации.</w:t>
+      </w:r>
+    </w:p>
+    <w:p>
+      <w:pPr>
+        <w:pStyle w:val="a3"/>
+        <w:ind w:left="-1701" w:right="-850"/>
+        <w:jc w:val="center"/>
+        <w:rPr>
+          <w:b/>
+          <w:bCs/>
+          <w:iCs/>
+          <w:sz w:val="36"/>
+          <w:szCs w:val="28"/>
+          <w:lang w:val="ru-RU"/>
+        </w:rPr>
+      </w:pPr>
+      <w:r>
+        <w:rPr>
+          <w:b/>
+          <w:bCs/>
+          <w:iCs/>
+          <w:sz w:val="36"/>
+          <w:szCs w:val="28"/>
+          <w:lang w:val="ru-RU"/>
+        </w:rPr>
+        <w:t xml:space="preserve">Слайд </w:t>
+      </w:r>
+      <w:r>
+        <w:rPr>
+          <w:b/>
+          <w:bCs/>
+          <w:iCs/>
+          <w:sz w:val="36"/>
+          <w:szCs w:val="28"/>
+          <w:lang w:val="ru-RU"/>
+        </w:rPr>
+        <w:t>7</w:t>
+      </w:r>
+    </w:p>
+    <w:p>
+      <w:pPr>
+        <w:rPr>
+          <w:lang w:val="ru-RU"/>
+        </w:rPr>
+      </w:pPr>
+      <w:r>
+        <w:rPr>
+          <w:lang w:val="ru-RU"/>
+        </w:rPr>
+        <w:t xml:space="preserve">Как и во многих подобных проектах, в данном была добавлена система захвата внимания, это </w:t>
+      </w:r>
+      <w:r>
+        <w:rPr>
+          <w:lang w:val="ru-RU"/>
+        </w:rPr>
+        <w:t>особый режим,</w:t>
+      </w:r>
+      <w:r>
+        <w:rPr>
+          <w:lang w:val="ru-RU"/>
+        </w:rPr>
+        <w:t xml:space="preserve"> в который игрок может войти через нажатие определенной клавиши (СКМ). В данном режиме “взгляда” героя (синяя </w:t>
+      </w:r>
+      <w:r>
+        <w:rPr>
+          <w:lang w:val="ru-RU"/>
+        </w:rPr>
+        <w:t>стрелка)</w:t>
+      </w:r>
+      <w:r>
+        <w:rPr>
+          <w:lang w:val="ru-RU"/>
+        </w:rPr>
+        <w:t xml:space="preserve"> всегда направлена по направлению вектору между персонажами – красная стрелка.</w:t>
+      </w:r>
+    </w:p>
+    <w:p>
+      <w:pPr>
+        <w:rPr>
+          <w:lang w:val="ru-RU"/>
+        </w:rPr>
+      </w:pPr>
+      <w:r>
+        <w:rPr>
+          <w:lang w:val="ru-RU"/>
+        </w:rPr>
+        <w:t xml:space="preserve">Для сохранения этого положения выполняется изменение контроллера персонажа, управляющего поворотом камеры, а также выполняется </w:t>
+      </w:r>
+      <w:r>
+        <w:rPr>
+          <w:lang w:val="ru-RU"/>
+        </w:rPr>
+        <w:t>поворот модели</w:t>
+      </w:r>
+      <w:r>
+        <w:rPr>
+          <w:lang w:val="ru-RU"/>
+        </w:rPr>
+        <w:t xml:space="preserve"> самого персонажа.  </w:t>
+      </w:r>
+    </w:p>
+    <w:p>
+      <w:pPr>
+        <w:pStyle w:val="a3"/>
+        <w:ind w:left="-1701" w:right="-850"/>
+        <w:jc w:val="center"/>
+        <w:rPr>
+          <w:b/>
+          <w:bCs/>
+          <w:iCs/>
+          <w:sz w:val="36"/>
+          <w:szCs w:val="28"/>
+          <w:lang w:val="ru-RU"/>
+        </w:rPr>
+      </w:pPr>
+      <w:r>
+        <w:rPr>
+          <w:b/>
+          <w:bCs/>
+          <w:iCs/>
+          <w:sz w:val="36"/>
+          <w:szCs w:val="28"/>
+          <w:lang w:val="ru-RU"/>
+        </w:rPr>
+        <w:t xml:space="preserve">Слайд </w:t>
+      </w:r>
+      <w:r>
+        <w:rPr>
+          <w:b/>
+          <w:bCs/>
+          <w:iCs/>
+          <w:sz w:val="36"/>
+          <w:szCs w:val="28"/>
+          <w:lang w:val="ru-RU"/>
+        </w:rPr>
+        <w:t>8</w:t>
+      </w:r>
+    </w:p>
+    <w:p>
+      <w:pPr>
+        <w:rPr>
+          <w:lang w:val="ru-RU"/>
+        </w:rPr>
+      </w:pPr>
+      <w:bookmarkStart w:id="0" w:name="_Hlk170125869"/>
+      <w:r>
+        <w:rPr>
+          <w:lang w:val="ru-RU"/>
+        </w:rPr>
+        <w:t xml:space="preserve">Никакой проект в подобном жанре не обходится без системы здоровья. Каждому персонажу был добавлен счетчик здоровья в виде виджета: у противника висящий прямо над его головой; у героя, закреплённый в левом верхнем углу экрана. </w:t>
+      </w:r>
+    </w:p>
+    <w:p>
+      <w:pPr>
+        <w:rPr>
+          <w:lang w:val="ru-RU"/>
+        </w:rPr>
+      </w:pPr>
+      <w:r>
+        <w:rPr>
+          <w:lang w:val="ru-RU"/>
+        </w:rPr>
+        <w:t>Также при смерти противника происходит удаление его старого объекта с тегом is_dead и создание нового в случайной позиции</w:t>
+      </w:r>
+      <w:r>
+        <w:rPr>
+          <w:lang w:val="ru-RU"/>
+        </w:rPr>
+        <w:t>.</w:t>
+      </w:r>
+    </w:p>
+    <w:bookmarkEnd w:id="0"/>
+    <w:p>
+      <w:pPr>
+        <w:pStyle w:val="a3"/>
+        <w:ind w:left="-1701" w:right="-850"/>
+        <w:jc w:val="center"/>
+        <w:rPr>
+          <w:b/>
+          <w:bCs/>
+          <w:iCs/>
+          <w:sz w:val="36"/>
+          <w:szCs w:val="28"/>
+          <w:lang w:val="ru-RU"/>
+        </w:rPr>
+      </w:pPr>
+      <w:r>
+        <w:rPr>
+          <w:b/>
+          <w:bCs/>
+          <w:iCs/>
+          <w:sz w:val="36"/>
+          <w:szCs w:val="28"/>
+          <w:lang w:val="ru-RU"/>
+        </w:rPr>
+        <w:t>Слайд 9</w:t>
+      </w:r>
+    </w:p>
+    <w:p>
+      <w:pPr>
+        <w:rPr>
+          <w:lang w:val="ru-RU"/>
+        </w:rPr>
+      </w:pPr>
+      <w:r>
+        <w:rPr>
+          <w:lang w:val="ru-RU"/>
+        </w:rPr>
+        <w:t xml:space="preserve">Для проекта были использованы десятки различных анимаций, для качественного отображения всех действий. Переход между анимациями осуществляется в Animation Blueprint, однако все переменные в условиях передаются напрямую из </w:t>
+      </w:r>
+      <w:r>
+        <w:rPr>
+          <w:lang w:val="en-US"/>
+        </w:rPr>
+        <w:t>C</w:t>
+      </w:r>
+      <w:r>
+        <w:rPr>
+          <w:lang w:val="ru-RU"/>
+        </w:rPr>
+        <w:t>++ кода.</w:t>
+      </w:r>
+    </w:p>
+    <w:p>
+      <w:pPr>
+        <w:rPr>
+          <w:lang w:val="ru-RU"/>
+        </w:rPr>
+      </w:pPr>
+      <w:r>
+        <w:rPr>
+          <w:lang w:val="ru-RU"/>
+        </w:rPr>
+        <w:lastRenderedPageBreak/>
+        <w:t xml:space="preserve">Обычные анимации применяются при перемещении персонажа, когда его поворот по оси </w:t>
+      </w:r>
+      <w:r>
+        <w:rPr>
+          <w:lang w:val="en-US"/>
+        </w:rPr>
+        <w:t>Z</w:t>
+      </w:r>
+      <w:r>
+        <w:rPr>
+          <w:lang w:val="ru-RU"/>
+        </w:rPr>
+        <w:t xml:space="preserve"> совпадает с направлением его движения, которое указывает человеком.</w:t>
+      </w:r>
+    </w:p>
+    <w:p>
+      <w:pPr>
+        <w:rPr>
+          <w:lang w:val="ru-RU"/>
+        </w:rPr>
+      </w:pPr>
+      <w:r>
+        <w:rPr>
+          <w:lang w:val="ru-RU"/>
+        </w:rPr>
+        <w:t xml:space="preserve">Но в особом режиме захвата внимания, когда персонаж всегда повернут в сторону его противника, анимации будут зависеть от того, куда он будет двигаться. Такие анимации сделаны с помощью </w:t>
+      </w:r>
+      <w:r>
+        <w:rPr>
+          <w:lang w:val="en-US"/>
+        </w:rPr>
+        <w:t>Blend</w:t>
+      </w:r>
+      <w:r>
+        <w:rPr>
+          <w:lang w:val="ru-RU"/>
+        </w:rPr>
+        <w:t xml:space="preserve"> </w:t>
+      </w:r>
+      <w:r>
+        <w:rPr>
+          <w:lang w:val="en-US"/>
+        </w:rPr>
+        <w:t>Space</w:t>
+      </w:r>
+      <w:r>
+        <w:rPr>
+          <w:lang w:val="ru-RU"/>
+        </w:rPr>
+        <w:t xml:space="preserve"> </w:t>
+      </w:r>
+      <w:r>
+        <w:rPr>
+          <w:lang w:val="en-US"/>
+        </w:rPr>
+        <w:t>Unreal</w:t>
+      </w:r>
+      <w:r>
+        <w:rPr>
+          <w:lang w:val="ru-RU"/>
+        </w:rPr>
+        <w:t xml:space="preserve"> </w:t>
+      </w:r>
+      <w:r>
+        <w:rPr>
+          <w:lang w:val="en-US"/>
+        </w:rPr>
+        <w:t>Engine</w:t>
+      </w:r>
+      <w:r>
+        <w:rPr>
+          <w:lang w:val="ru-RU"/>
+        </w:rPr>
+        <w:t>’а, это особый ассет, содержащий в себе набор обычных анимаций и смешивающий их между собой, в зависимости от параметров, подаваемых на вход.</w:t>
+      </w:r>
+    </w:p>
+    <w:p>
+      <w:pPr>
+        <w:pStyle w:val="a3"/>
+        <w:ind w:left="-1701" w:right="-850"/>
+        <w:jc w:val="center"/>
+        <w:rPr>
+          <w:b/>
+          <w:bCs/>
+          <w:iCs/>
+          <w:sz w:val="36"/>
+          <w:szCs w:val="28"/>
+          <w:lang w:val="ru-RU"/>
+        </w:rPr>
+      </w:pPr>
+      <w:r>
+        <w:rPr>
+          <w:b/>
+          <w:bCs/>
+          <w:iCs/>
+          <w:sz w:val="36"/>
+          <w:szCs w:val="28"/>
+          <w:lang w:val="ru-RU"/>
+        </w:rPr>
+        <w:t>Слайд 10</w:t>
+      </w:r>
+    </w:p>
+    <w:p>
+      <w:pPr>
+        <w:rPr>
+          <w:lang w:val="ru-RU"/>
+        </w:rPr>
+      </w:pPr>
+      <w:r>
+        <w:rPr>
+          <w:lang w:val="ru-RU"/>
+        </w:rPr>
+        <w:t xml:space="preserve">Для завершения проекта была проделана большая работа по созданию его визуальной составляющей. </w:t>
+      </w:r>
+    </w:p>
+    <w:p>
+      <w:pPr>
+        <w:rPr>
+          <w:lang w:val="ru-RU"/>
+        </w:rPr>
+      </w:pPr>
+      <w:r>
+        <w:rPr>
+          <w:lang w:val="ru-RU"/>
+        </w:rPr>
+        <w:t>Были добавлены визуализаторы здоровья для обоих персонажей, а также эффекты получения урона.</w:t>
+      </w:r>
+    </w:p>
+    <w:p>
+      <w:pPr>
+        <w:rPr>
+          <w:lang w:val="ru-RU"/>
+        </w:rPr>
+      </w:pPr>
+      <w:r>
+        <w:rPr>
+          <w:lang w:val="ru-RU"/>
+        </w:rPr>
+        <w:t>Для обоих видов персонажей были добавлены специальные модели воинов и была создана арена из различных ассетов.</w:t>
+      </w:r>
+    </w:p>
+    <w:p>
+      <w:pPr>
+        <w:pStyle w:val="a3"/>
+        <w:ind w:left="-1701" w:right="-850"/>
+        <w:jc w:val="center"/>
+        <w:rPr>
+          <w:b/>
+          <w:bCs/>
+          <w:iCs/>
+          <w:sz w:val="36"/>
+          <w:szCs w:val="28"/>
+          <w:lang w:val="ru-RU"/>
+        </w:rPr>
+      </w:pPr>
+      <w:r>
+        <w:rPr>
+          <w:b/>
+          <w:bCs/>
+          <w:iCs/>
+          <w:sz w:val="36"/>
+          <w:szCs w:val="28"/>
+          <w:lang w:val="ru-RU"/>
+        </w:rPr>
+        <w:t>Слайд 11</w:t>
+      </w:r>
+    </w:p>
+    <w:p>
+      <w:pPr>
+        <w:rPr>
+          <w:lang w:val="ru-RU"/>
+        </w:rPr>
+      </w:pPr>
+      <w:r>
+        <w:rPr>
+          <w:lang w:val="ru-RU"/>
+        </w:rPr>
+        <w:t>Результаты работы представлены на экране.</w:t>
+      </w:r>
+    </w:p>
+    <w:p>
+      <w:pPr>
+        <w:rPr>
+          <w:lang w:val="ru-RU"/>
+        </w:rPr>
+      </w:pPr>
+      <w:r>
+        <w:rPr>
+          <w:lang w:val="ru-RU"/>
+        </w:rPr>
+        <w:t>В итоге</w:t>
+      </w:r>
+      <w:r>
+        <w:rPr>
+          <w:lang w:val="ru-RU"/>
+        </w:rPr>
+        <w:t>, созданный мною</w:t>
+      </w:r>
+      <w:r>
+        <w:rPr>
+          <w:lang w:val="ru-RU"/>
+        </w:rPr>
+        <w:t xml:space="preserve"> прототип игровой системы</w:t>
+      </w:r>
+      <w:r>
+        <w:rPr>
+          <w:lang w:val="ru-RU"/>
+        </w:rPr>
+        <w:t xml:space="preserve"> </w:t>
+      </w:r>
+      <w:r>
+        <w:rPr>
+          <w:lang w:val="ru-RU"/>
+        </w:rPr>
+        <w:t xml:space="preserve">уже сейчас хорошо выглядит и в него можно поиграть. Но при дальнейшем развитии проекта, его легко можно развить до полноценной игры на смартфоне или </w:t>
+      </w:r>
+      <w:r>
+        <w:rPr>
+          <w:lang w:val="en-US"/>
+        </w:rPr>
+        <w:t>PC</w:t>
+      </w:r>
+      <w:r>
+        <w:rPr>
+          <w:lang w:val="ru-RU"/>
+        </w:rPr>
+        <w:t>, добавив другие механики и разнообразив визуальную часть новыми локациями и героями.</w:t>
+      </w:r>
+    </w:p>
+    <w:p>
+      <w:pPr>
+        <w:rPr>
+          <w:lang w:val="ru-RU"/>
+        </w:rPr>
+      </w:pPr>
+      <w:r>
+        <w:rPr>
+          <w:lang w:val="ru-RU"/>
+        </w:rPr>
+        <w:t xml:space="preserve">В </w:t>
+      </w:r>
+      <w:r>
+        <w:rPr>
+          <w:lang w:val="ru-RU"/>
+        </w:rPr>
+        <w:t xml:space="preserve">конце хочу сказать, что за время работы был получен огромные опыт в разработке на </w:t>
+      </w:r>
+      <w:r>
+        <w:rPr>
+          <w:lang w:val="en-US"/>
+        </w:rPr>
+        <w:t>UE</w:t>
+      </w:r>
+      <w:r>
+        <w:rPr>
+          <w:lang w:val="ru-RU"/>
+        </w:rPr>
+        <w:t>, который я бы хотел и далее применять.</w:t>
       </w:r>
     </w:p>
     <w:sectPr>
@@ -745,7 +1557,7 @@
   <w:style w:type="paragraph" w:default="1" w:styleId="a">
     <w:name w:val="Normal"/>
     <w:qFormat/>
-    <w:rsid w:val="009464CF"/>
+    <w:rsid w:val="003C518F"/>
     <w:pPr>
       <w:spacing w:before="120" w:after="120" w:line="276" w:lineRule="auto"/>
       <w:jc w:val="both"/>
@@ -759,7 +1571,6 @@
   <w:style w:type="character" w:default="1" w:styleId="a0">
     <w:name w:val="Default Paragraph Font"/>
     <w:uiPriority w:val="1"/>
-    <w:semiHidden/>
     <w:unhideWhenUsed/>
   </w:style>
   <w:style w:type="table" w:default="1" w:styleId="a1">

</xml_diff>